<commit_message>
SLight change in file
</commit_message>
<xml_diff>
--- a/Multilayer perceptron.docx
+++ b/Multilayer perceptron.docx
@@ -5,14 +5,30 @@
     <w:p>
       <w:pPr>
         <w:spacing w:after="298"/>
-        <w:ind w:left="3060" w:hanging="10"/>
+        <w:jc w:val="center"/>
       </w:pPr>
       <w:r>
         <w:rPr>
           <w:rFonts w:ascii="Times New Roman" w:eastAsia="Times New Roman" w:hAnsi="Times New Roman" w:cs="Times New Roman"/>
           <w:sz w:val="24"/>
         </w:rPr>
-        <w:t xml:space="preserve">PATTERN CLASSIFIER USING  </w:t>
+        <w:t xml:space="preserve">DATA </w:t>
+      </w:r>
+      <w:bookmarkStart w:id="0" w:name="_GoBack"/>
+      <w:bookmarkEnd w:id="0"/>
+      <w:r>
+        <w:rPr>
+          <w:rFonts w:ascii="Times New Roman" w:eastAsia="Times New Roman" w:hAnsi="Times New Roman" w:cs="Times New Roman"/>
+          <w:sz w:val="24"/>
+        </w:rPr>
+        <w:t xml:space="preserve">CLASSIFICATION </w:t>
+      </w:r>
+      <w:r>
+        <w:rPr>
+          <w:rFonts w:ascii="Times New Roman" w:eastAsia="Times New Roman" w:hAnsi="Times New Roman" w:cs="Times New Roman"/>
+          <w:sz w:val="24"/>
+        </w:rPr>
+        <w:t>USING</w:t>
       </w:r>
     </w:p>
     <w:p>
@@ -80,8 +96,33 @@
           <w:rFonts w:ascii="Times New Roman" w:eastAsia="Times New Roman" w:hAnsi="Times New Roman" w:cs="Times New Roman"/>
           <w:sz w:val="24"/>
         </w:rPr>
-        <w:t>, Vitaut Bajaryn</w:t>
-      </w:r>
+        <w:t xml:space="preserve">, </w:t>
+      </w:r>
+      <w:proofErr w:type="spellStart"/>
+      <w:r>
+        <w:rPr>
+          <w:rFonts w:ascii="Times New Roman" w:eastAsia="Times New Roman" w:hAnsi="Times New Roman" w:cs="Times New Roman"/>
+          <w:sz w:val="24"/>
+        </w:rPr>
+        <w:t>Vitaut</w:t>
+      </w:r>
+      <w:proofErr w:type="spellEnd"/>
+      <w:r>
+        <w:rPr>
+          <w:rFonts w:ascii="Times New Roman" w:eastAsia="Times New Roman" w:hAnsi="Times New Roman" w:cs="Times New Roman"/>
+          <w:sz w:val="24"/>
+        </w:rPr>
+        <w:t xml:space="preserve"> </w:t>
+      </w:r>
+      <w:proofErr w:type="spellStart"/>
+      <w:r>
+        <w:rPr>
+          <w:rFonts w:ascii="Times New Roman" w:eastAsia="Times New Roman" w:hAnsi="Times New Roman" w:cs="Times New Roman"/>
+          <w:sz w:val="24"/>
+        </w:rPr>
+        <w:t>Bajaryn</w:t>
+      </w:r>
+      <w:proofErr w:type="spellEnd"/>
     </w:p>
     <w:p>
       <w:pPr>
@@ -323,7 +364,15 @@
     </w:p>
     <w:p>
       <w:r>
-        <w:t>Multilayer perceptrons are often applied to supervised learning problems3: they train on a set of input-output pairs and learn to model the correlation (or dependencies) between those inputs and outputs. Training involves adjusting the parameters, or the weights and biases, of the model in order to minimize error. Backpropagation is used to make those weigh and bias adjustments relative to the error, and the error itself can be measured in a variety of ways, including by root mean squared error (RMSE).</w:t>
+        <w:t xml:space="preserve">Multilayer </w:t>
+      </w:r>
+      <w:proofErr w:type="spellStart"/>
+      <w:r>
+        <w:t>perceptrons</w:t>
+      </w:r>
+      <w:proofErr w:type="spellEnd"/>
+      <w:r>
+        <w:t xml:space="preserve"> are often applied to supervised learning problems3: they train on a set of input-output pairs and learn to model the correlation (or dependencies) between those inputs and outputs. Training involves adjusting the parameters, or the weights and biases, of the model in order to minimize error. Backpropagation is used to make those weigh and bias adjustments relative to the error, and the error itself can be measured in a variety of ways, including by root mean squared error (RMSE).</w:t>
       </w:r>
     </w:p>
     <w:p>
@@ -338,13 +387,7 @@
     </w:p>
     <w:p>
       <w:r>
-        <w:t xml:space="preserve">In the backward pass, using backpropagation and the chain rule of calculus, partial derivatives of the error function w.r.t. the various weights and biases are back-propagated through the MLP. That act of differentiation gives us a gradient, or a landscape of error, along which the parameters may be adjusted as they move the MLP one step closer to the error minimum. This can be done with any gradient-based </w:t>
-      </w:r>
-      <w:r>
-        <w:t>optimization</w:t>
-      </w:r>
-      <w:r>
-        <w:t xml:space="preserve"> algorithm such as stochastic gradient descent. The network keeps playing that game of tennis until the error can go no lower. This state is known as convergence.</w:t>
+        <w:t>In the backward pass, using backpropagation and the chain rule of calculus, partial derivatives of the error function w.r.t. the various weights and biases are back-propagated through the MLP. That act of differentiation gives us a gradient, or a landscape of error, along which the parameters may be adjusted as they move the MLP one step closer to the error minimum. This can be done with any gradient-based optimization algorithm such as stochastic gradient descent. The network keeps playing that game of tennis until the error can go no lower. This state is known as convergence.</w:t>
       </w:r>
     </w:p>
     <w:p/>
@@ -468,13 +511,7 @@
         <w:rPr>
           <w:u w:val="single"/>
         </w:rPr>
-        <w:t>Neuron Weights</w:t>
-      </w:r>
-      <w:r>
-        <w:rPr>
-          <w:u w:val="single"/>
-        </w:rPr>
-        <w:t>:</w:t>
+        <w:t>Neuron Weights:</w:t>
       </w:r>
     </w:p>
     <w:p/>
@@ -534,13 +571,7 @@
           <w:u w:val="single"/>
         </w:rPr>
         <w:lastRenderedPageBreak/>
-        <w:t>Activation</w:t>
-      </w:r>
-      <w:r>
-        <w:rPr>
-          <w:u w:val="single"/>
-        </w:rPr>
-        <w:t>:</w:t>
+        <w:t>Activation:</w:t>
       </w:r>
     </w:p>
     <w:p>
@@ -621,7 +652,27 @@
           <w:sz w:val="22"/>
           <w:szCs w:val="22"/>
         </w:rPr>
-        <w:t>Traditionally non-linear activation functions are used. This allows the network to combine the inputs in more complex ways and in turn provide a richer capability in the functions they can model. Non-linear functions like the logistic also called the sigmoid function were used that output a value between 0 and 1 with an s-shaped distribution, and the hyperbolic tangent function also called tanh that outputs the same distribution over the range -1 to +1.</w:t>
+        <w:t xml:space="preserve">Traditionally non-linear activation functions are used. This allows the network to combine the inputs in more complex ways and in turn provide a richer capability in the functions they can model. Non-linear functions like the logistic also called the sigmoid function were used that output a value between 0 and 1 with an s-shaped distribution, and the hyperbolic tangent function also called </w:t>
+      </w:r>
+      <w:proofErr w:type="spellStart"/>
+      <w:r>
+        <w:rPr>
+          <w:rFonts w:asciiTheme="minorHAnsi" w:eastAsiaTheme="minorHAnsi" w:hAnsiTheme="minorHAnsi" w:cstheme="minorBidi"/>
+          <w:color w:val="auto"/>
+          <w:sz w:val="22"/>
+          <w:szCs w:val="22"/>
+        </w:rPr>
+        <w:t>tanh</w:t>
+      </w:r>
+      <w:proofErr w:type="spellEnd"/>
+      <w:r>
+        <w:rPr>
+          <w:rFonts w:asciiTheme="minorHAnsi" w:eastAsiaTheme="minorHAnsi" w:hAnsiTheme="minorHAnsi" w:cstheme="minorBidi"/>
+          <w:color w:val="auto"/>
+          <w:sz w:val="22"/>
+          <w:szCs w:val="22"/>
+        </w:rPr>
+        <w:t xml:space="preserve"> that outputs the same distribution over the range -1 to +1.</w:t>
       </w:r>
     </w:p>
     <w:p>
@@ -647,13 +698,7 @@
         <w:rPr>
           <w:u w:val="single"/>
         </w:rPr>
-        <w:t>Networks of Neurons</w:t>
-      </w:r>
-      <w:r>
-        <w:rPr>
-          <w:u w:val="single"/>
-        </w:rPr>
-        <w:t>:</w:t>
+        <w:t>Networks of Neurons:</w:t>
       </w:r>
     </w:p>
     <w:p/>
@@ -815,13 +860,7 @@
         <w:ind w:left="720"/>
       </w:pPr>
       <w:r>
-        <w:t xml:space="preserve">The choice of activation function in </w:t>
-      </w:r>
-      <w:r>
-        <w:t>t</w:t>
-      </w:r>
-      <w:r>
-        <w:t>he output layer is strongly constrained by the type of problem that you are modeling. For example:</w:t>
+        <w:t>The choice of activation function in the output layer is strongly constrained by the type of problem that you are modeling. For example:</w:t>
       </w:r>
     </w:p>
     <w:p>
@@ -857,7 +896,15 @@
         </w:numPr>
       </w:pPr>
       <w:r>
-        <w:t>A multi-class classification problem may have multiple neurons in the output layer, one for each class (e.g. three neurons for the three classes in the famous iris flowers classification problem). In this case a softmax activation function may be used to output a probability of the network predicting each of the class values. Selecting the output with the highest probability can be used to produce a crisp class classification value.</w:t>
+        <w:t xml:space="preserve">A multi-class classification problem may have multiple neurons in the output layer, one for each class (e.g. three neurons for the three classes in the famous iris flowers classification problem). In this case a </w:t>
+      </w:r>
+      <w:proofErr w:type="spellStart"/>
+      <w:r>
+        <w:t>softmax</w:t>
+      </w:r>
+      <w:proofErr w:type="spellEnd"/>
+      <w:r>
+        <w:t xml:space="preserve"> activation function may be used to output a probability of the network predicting each of the class values. Selecting the output with the highest probability can be used to produce a crisp class classification value.</w:t>
       </w:r>
     </w:p>
     <w:p>
@@ -875,13 +922,7 @@
         <w:rPr>
           <w:u w:val="single"/>
         </w:rPr>
-        <w:t>Training Networks</w:t>
-      </w:r>
-      <w:r>
-        <w:rPr>
-          <w:u w:val="single"/>
-        </w:rPr>
-        <w:t>:</w:t>
+        <w:t>Training Networks:</w:t>
       </w:r>
     </w:p>
     <w:p>
@@ -1148,10 +1189,7 @@
         <w:pStyle w:val="Heading1"/>
       </w:pPr>
       <w:r>
-        <w:t>Datasets</w:t>
-      </w:r>
-      <w:r>
-        <w:t>:</w:t>
+        <w:t>Datasets:</w:t>
       </w:r>
     </w:p>
     <w:p/>
@@ -1252,12 +1290,7 @@
         <w:pStyle w:val="Heading1"/>
       </w:pPr>
       <w:r>
-        <w:t>Coding</w:t>
-      </w:r>
-      <w:bookmarkStart w:id="0" w:name="_GoBack"/>
-      <w:bookmarkEnd w:id="0"/>
-      <w:r>
-        <w:t>:</w:t>
+        <w:t>Coding:</w:t>
       </w:r>
     </w:p>
     <w:p/>
@@ -1342,7 +1375,7 @@
           <w:rPr>
             <w:noProof/>
           </w:rPr>
-          <w:t>7</w:t>
+          <w:t>1</w:t>
         </w:r>
         <w:r>
           <w:rPr>
@@ -2682,6 +2715,7 @@
   <w:style w:type="character" w:default="1" w:styleId="DefaultParagraphFont">
     <w:name w:val="Default Paragraph Font"/>
     <w:uiPriority w:val="1"/>
+    <w:semiHidden/>
     <w:unhideWhenUsed/>
   </w:style>
   <w:style w:type="table" w:default="1" w:styleId="TableNormal">

</xml_diff>